<commit_message>
Updated test file with Assignment for the week
</commit_message>
<xml_diff>
--- a/test file.docx
+++ b/test file.docx
@@ -2,6 +2,105 @@
 <file path=word/document.xml><?xml version="1.0" encoding="utf-8"?>
 <w:document xmlns:wpc="http://schemas.microsoft.com/office/word/2010/wordprocessingCanvas" xmlns:cx="http://schemas.microsoft.com/office/drawing/2014/chartex" xmlns:cx1="http://schemas.microsoft.com/office/drawing/2015/9/8/chartex" xmlns:cx2="http://schemas.microsoft.com/office/drawing/2015/10/21/chartex" xmlns:cx3="http://schemas.microsoft.com/office/drawing/2016/5/9/chartex" xmlns:cx4="http://schemas.microsoft.com/office/drawing/2016/5/10/chartex" xmlns:cx5="http://schemas.microsoft.com/office/drawing/2016/5/11/chartex" xmlns:cx6="http://schemas.microsoft.com/office/drawing/2016/5/12/chartex" xmlns:cx7="http://schemas.microsoft.com/office/drawing/2016/5/13/chartex" xmlns:cx8="http://schemas.microsoft.com/office/drawing/2016/5/14/chartex" xmlns:mc="http://schemas.openxmlformats.org/markup-compatibility/2006" xmlns:aink="http://schemas.microsoft.com/office/drawing/2016/ink" xmlns:am3d="http://schemas.microsoft.com/office/drawing/2017/model3d" xmlns:o="urn:schemas-microsoft-com:office:office" xmlns:r="http://schemas.openxmlformats.org/officeDocument/2006/relationships" xmlns:m="http://schemas.openxmlformats.org/officeDocument/2006/math" xmlns:v="urn:schemas-microsoft-com:vml" xmlns:wp14="http://schemas.microsoft.com/office/word/2010/wordprocessingDrawing" xmlns:wp="http://schemas.openxmlformats.org/drawingml/2006/wordprocessingDrawing" xmlns:w10="urn:schemas-microsoft-com:office:word" xmlns:w="http://schemas.openxmlformats.org/wordprocessingml/2006/main" xmlns:w14="http://schemas.microsoft.com/office/word/2010/wordml" xmlns:w15="http://schemas.microsoft.com/office/word/2012/wordml" xmlns:w16cex="http://schemas.microsoft.com/office/word/2018/wordml/cex" xmlns:w16cid="http://schemas.microsoft.com/office/word/2016/wordml/cid" xmlns:w16="http://schemas.microsoft.com/office/word/2018/wordml" xmlns:w16se="http://schemas.microsoft.com/office/word/2015/wordml/symex" xmlns:wpg="http://schemas.microsoft.com/office/word/2010/wordprocessingGroup" xmlns:wpi="http://schemas.microsoft.com/office/word/2010/wordprocessingInk" xmlns:wne="http://schemas.microsoft.com/office/word/2006/wordml" xmlns:wps="http://schemas.microsoft.com/office/word/2010/wordprocessingShape" mc:Ignorable="w14 w15 w16se w16cid w16 w16cex wp14">
   <w:body>
+    <w:p>
+      <w:r>
+        <w:t>Assignment for the week –</w:t>
+      </w:r>
+    </w:p>
+    <w:p/>
+    <w:p>
+      <w:pPr>
+        <w:pStyle w:val="ListParagraph"/>
+        <w:numPr>
+          <w:ilvl w:val="0"/>
+          <w:numId w:val="4"/>
+        </w:numPr>
+      </w:pPr>
+      <w:r>
+        <w:t xml:space="preserve">Using </w:t>
+      </w:r>
+      <w:proofErr w:type="spellStart"/>
+      <w:r>
+        <w:t>Github</w:t>
+      </w:r>
+      <w:proofErr w:type="spellEnd"/>
+      <w:r>
+        <w:t xml:space="preserve"> Desktop create new Repo</w:t>
+      </w:r>
+      <w:r>
+        <w:t xml:space="preserve"> – Name – Test Project</w:t>
+      </w:r>
+    </w:p>
+    <w:p>
+      <w:pPr>
+        <w:pStyle w:val="ListParagraph"/>
+        <w:numPr>
+          <w:ilvl w:val="0"/>
+          <w:numId w:val="4"/>
+        </w:numPr>
+      </w:pPr>
+      <w:r>
+        <w:t xml:space="preserve">Create </w:t>
+      </w:r>
+      <w:r>
+        <w:t>using README file. Add sample description.</w:t>
+      </w:r>
+    </w:p>
+    <w:p>
+      <w:pPr>
+        <w:pStyle w:val="ListParagraph"/>
+        <w:numPr>
+          <w:ilvl w:val="0"/>
+          <w:numId w:val="4"/>
+        </w:numPr>
+      </w:pPr>
+      <w:r>
+        <w:t xml:space="preserve">Check in your </w:t>
+      </w:r>
+      <w:proofErr w:type="spellStart"/>
+      <w:r>
+        <w:t>Github</w:t>
+      </w:r>
+      <w:proofErr w:type="spellEnd"/>
+      <w:r>
+        <w:t xml:space="preserve"> Repo account if Test Project is created</w:t>
+      </w:r>
+    </w:p>
+    <w:p>
+      <w:pPr>
+        <w:pStyle w:val="ListParagraph"/>
+        <w:numPr>
+          <w:ilvl w:val="0"/>
+          <w:numId w:val="4"/>
+        </w:numPr>
+      </w:pPr>
+      <w:r>
+        <w:t>Add sample text files in your local repository.</w:t>
+      </w:r>
+    </w:p>
+    <w:p>
+      <w:pPr>
+        <w:pStyle w:val="ListParagraph"/>
+        <w:numPr>
+          <w:ilvl w:val="0"/>
+          <w:numId w:val="4"/>
+        </w:numPr>
+      </w:pPr>
+      <w:r>
+        <w:t xml:space="preserve">Push the text files to </w:t>
+      </w:r>
+      <w:proofErr w:type="spellStart"/>
+      <w:r>
+        <w:t>Github</w:t>
+      </w:r>
+      <w:proofErr w:type="spellEnd"/>
+      <w:r>
+        <w:t xml:space="preserve"> Repo using GitHub desktop tool</w:t>
+      </w:r>
+    </w:p>
+    <w:p/>
+    <w:p/>
+    <w:p/>
     <w:p>
       <w:r>
         <mc:AlternateContent>
@@ -660,7 +759,7 @@
           </mc:Choice>
           <mc:Fallback>
             <w:pict>
-              <v:oval w14:anchorId="33DE6F10" id="Oval 1" o:spid="_x0000_s1026" style="position:absolute;margin-left:146.55pt;margin-top:25.25pt;width:59.35pt;height:43.6pt;z-index:251659264;visibility:visible;mso-wrap-style:square;mso-wrap-distance-left:9pt;mso-wrap-distance-top:0;mso-wrap-distance-right:9pt;mso-wrap-distance-bottom:0;mso-position-horizontal:absolute;mso-position-horizontal-relative:text;mso-position-vertical:absolute;mso-position-vertical-relative:text;v-text-anchor:middle" o:gfxdata="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" fillcolor="#4472c4 [3204]" strokecolor="#1f3763 [1604]" strokeweight="1pt">
+              <v:oval w14:anchorId="2A6338DD" id="Oval 1" o:spid="_x0000_s1026" style="position:absolute;margin-left:146.55pt;margin-top:25.25pt;width:59.35pt;height:43.6pt;z-index:251659264;visibility:visible;mso-wrap-style:square;mso-wrap-distance-left:9pt;mso-wrap-distance-top:0;mso-wrap-distance-right:9pt;mso-wrap-distance-bottom:0;mso-position-horizontal:absolute;mso-position-horizontal-relative:text;mso-position-vertical:absolute;mso-position-vertical-relative:text;v-text-anchor:middle" o:gfxdata="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" fillcolor="#4472c4 [3204]" strokecolor="#1f3763 [1604]" strokeweight="1pt">
                 <v:stroke joinstyle="miter"/>
               </v:oval>
             </w:pict>
@@ -992,6 +1091,95 @@
       </w:pPr>
     </w:lvl>
   </w:abstractNum>
+  <w:abstractNum w:abstractNumId="3" w15:restartNumberingAfterBreak="0">
+    <w:nsid w:val="40B93796"/>
+    <w:multiLevelType w:val="hybridMultilevel"/>
+    <w:tmpl w:val="C4E64BEA"/>
+    <w:lvl w:ilvl="0" w:tplc="0809000F">
+      <w:start w:val="1"/>
+      <w:numFmt w:val="decimal"/>
+      <w:lvlText w:val="%1."/>
+      <w:lvlJc w:val="left"/>
+      <w:pPr>
+        <w:ind w:left="720" w:hanging="360"/>
+      </w:pPr>
+      <w:rPr>
+        <w:rFonts w:hint="default"/>
+      </w:rPr>
+    </w:lvl>
+    <w:lvl w:ilvl="1" w:tplc="08090019" w:tentative="1">
+      <w:start w:val="1"/>
+      <w:numFmt w:val="lowerLetter"/>
+      <w:lvlText w:val="%2."/>
+      <w:lvlJc w:val="left"/>
+      <w:pPr>
+        <w:ind w:left="1440" w:hanging="360"/>
+      </w:pPr>
+    </w:lvl>
+    <w:lvl w:ilvl="2" w:tplc="0809001B" w:tentative="1">
+      <w:start w:val="1"/>
+      <w:numFmt w:val="lowerRoman"/>
+      <w:lvlText w:val="%3."/>
+      <w:lvlJc w:val="right"/>
+      <w:pPr>
+        <w:ind w:left="2160" w:hanging="180"/>
+      </w:pPr>
+    </w:lvl>
+    <w:lvl w:ilvl="3" w:tplc="0809000F" w:tentative="1">
+      <w:start w:val="1"/>
+      <w:numFmt w:val="decimal"/>
+      <w:lvlText w:val="%4."/>
+      <w:lvlJc w:val="left"/>
+      <w:pPr>
+        <w:ind w:left="2880" w:hanging="360"/>
+      </w:pPr>
+    </w:lvl>
+    <w:lvl w:ilvl="4" w:tplc="08090019" w:tentative="1">
+      <w:start w:val="1"/>
+      <w:numFmt w:val="lowerLetter"/>
+      <w:lvlText w:val="%5."/>
+      <w:lvlJc w:val="left"/>
+      <w:pPr>
+        <w:ind w:left="3600" w:hanging="360"/>
+      </w:pPr>
+    </w:lvl>
+    <w:lvl w:ilvl="5" w:tplc="0809001B" w:tentative="1">
+      <w:start w:val="1"/>
+      <w:numFmt w:val="lowerRoman"/>
+      <w:lvlText w:val="%6."/>
+      <w:lvlJc w:val="right"/>
+      <w:pPr>
+        <w:ind w:left="4320" w:hanging="180"/>
+      </w:pPr>
+    </w:lvl>
+    <w:lvl w:ilvl="6" w:tplc="0809000F" w:tentative="1">
+      <w:start w:val="1"/>
+      <w:numFmt w:val="decimal"/>
+      <w:lvlText w:val="%7."/>
+      <w:lvlJc w:val="left"/>
+      <w:pPr>
+        <w:ind w:left="5040" w:hanging="360"/>
+      </w:pPr>
+    </w:lvl>
+    <w:lvl w:ilvl="7" w:tplc="08090019" w:tentative="1">
+      <w:start w:val="1"/>
+      <w:numFmt w:val="lowerLetter"/>
+      <w:lvlText w:val="%8."/>
+      <w:lvlJc w:val="left"/>
+      <w:pPr>
+        <w:ind w:left="5760" w:hanging="360"/>
+      </w:pPr>
+    </w:lvl>
+    <w:lvl w:ilvl="8" w:tplc="0809001B" w:tentative="1">
+      <w:start w:val="1"/>
+      <w:numFmt w:val="lowerRoman"/>
+      <w:lvlText w:val="%9."/>
+      <w:lvlJc w:val="right"/>
+      <w:pPr>
+        <w:ind w:left="6480" w:hanging="180"/>
+      </w:pPr>
+    </w:lvl>
+  </w:abstractNum>
   <w:num w:numId="1">
     <w:abstractNumId w:val="0"/>
   </w:num>
@@ -1000,6 +1188,9 @@
   </w:num>
   <w:num w:numId="3">
     <w:abstractNumId w:val="2"/>
+  </w:num>
+  <w:num w:numId="4">
+    <w:abstractNumId w:val="3"/>
   </w:num>
 </w:numbering>
 </file>

</xml_diff>